<commit_message>
[docs]: D04 documentation added
</commit_message>
<xml_diff>
--- a/reports/Student #1/D04/D04 - Acuerdo utilización material.docx
+++ b/reports/Student #1/D04/D04 - Acuerdo utilización material.docx
@@ -111,7 +111,7 @@
         <w:rPr>
           <w:rtl w:val="0"/>
         </w:rPr>
-        <w:t xml:space="preserve">, Jorge Muñoz Rodríguez con DNI 51214349L, a fecha del 30/06/2024, autorizo a Ángel García Escudero con DNI </w:t>
+        <w:t xml:space="preserve">, Jorge Muñoz Rodríguez con DNI 51214349L, a fecha del 27/06/2024, autorizo a Ángel García Escudero con DNI </w:t>
       </w:r>
       <w:r>
         <w:rPr>
@@ -296,12 +296,12 @@
               <wp:inline distB="114300" distT="114300" distL="114300" distR="114300">
                 <wp:extent cx="938213" cy="590550"/>
                 <wp:effectExtent b="0" l="0" r="0" t="0"/>
-                <wp:docPr id="6" name="image1.png"/>
+                <wp:docPr id="6" name="image2.png"/>
                 <a:graphic>
                   <a:graphicData uri="http://schemas.openxmlformats.org/drawingml/2006/picture">
                     <pic:pic>
                       <pic:nvPicPr>
-                        <pic:cNvPr id="0" name="image1.png"/>
+                        <pic:cNvPr id="0" name="image2.png"/>
                         <pic:cNvPicPr preferRelativeResize="0"/>
                       </pic:nvPicPr>
                       <pic:blipFill>
@@ -365,7 +365,7 @@
         <w:rPr>
           <w:rtl w:val="0"/>
         </w:rPr>
-        <w:t xml:space="preserve">, Isaac Solís Padilla con DNI 49127653K, a fecha del 30/06/2024, autorizo a Ángel García Escudero con DNI </w:t>
+        <w:t xml:space="preserve">, Isaac Solís Padilla con DNI 49127653K, a fecha del 27/06/2024, autorizo a Ángel García Escudero con DNI </w:t>
       </w:r>
       <w:r>
         <w:rPr>
@@ -705,7 +705,7 @@
         <w:rPr>
           <w:rtl w:val="0"/>
         </w:rPr>
-        <w:t xml:space="preserve">0282701G, a fecha del 30/06/2024, autorizo a Ángel García Escudero con DNI 31894688J a utilizar los materiales que desarrollé durante la primera convocatoria en la asignatura de Diseño y Pruebas II. </w:t>
+        <w:t xml:space="preserve">0282701G, a fecha del 27/06/2024, autorizo a Ángel García Escudero con DNI 31894688J a utilizar los materiales que desarrollé durante la primera convocatoria en la asignatura de Diseño y Pruebas II. </w:t>
       </w:r>
     </w:p>
     <w:p>
@@ -719,12 +719,12 @@
           <wp:inline distB="114300" distT="114300" distL="114300" distR="114300">
             <wp:extent cx="1595438" cy="1106270"/>
             <wp:effectExtent b="0" l="0" r="0" t="0"/>
-            <wp:docPr id="8" name="image2.png"/>
+            <wp:docPr id="8" name="image1.png"/>
             <a:graphic>
               <a:graphicData uri="http://schemas.openxmlformats.org/drawingml/2006/picture">
                 <pic:pic>
                   <pic:nvPicPr>
-                    <pic:cNvPr id="0" name="image2.png"/>
+                    <pic:cNvPr id="0" name="image1.png"/>
                     <pic:cNvPicPr preferRelativeResize="0"/>
                   </pic:nvPicPr>
                   <pic:blipFill>
@@ -882,7 +882,7 @@
         <w:rPr>
           <w:rtl w:val="0"/>
         </w:rPr>
-        <w:t xml:space="preserve">, Alejandro Pérez Santiago con DNI 53932373H, a fecha del 30/06/2024, autorizo a Ángel García Escudero con DNI </w:t>
+        <w:t xml:space="preserve">, Alejandro Pérez Santiago con DNI 53932373H, a fecha del 27/06/2024, autorizo a Ángel García Escudero con DNI </w:t>
       </w:r>
       <w:r>
         <w:rPr>

</xml_diff>